<commit_message>
Fixed Release Notes TYPO
</commit_message>
<xml_diff>
--- a/hit-iz-resource/src/main/resources/Documentation/ReleaseNotes/IZ_Release_Notes.1.9.13.docx
+++ b/hit-iz-resource/src/main/resources/Documentation/ReleaseNotes/IZ_Release_Notes.1.9.13.docx
@@ -354,21 +354,7 @@
               <w:rPr>
                 <w:rFonts w:eastAsia="Times New Roman" w:cstheme="minorHAnsi"/>
               </w:rPr>
-              <w:t xml:space="preserve">80777-0273-99 for </w:t>
-            </w:r>
-            <w:proofErr w:type="spellStart"/>
-            <w:r>
-              <w:rPr>
-                <w:rFonts w:eastAsia="Times New Roman" w:cstheme="minorHAnsi"/>
-              </w:rPr>
-              <w:t>Moderna</w:t>
-            </w:r>
-            <w:proofErr w:type="spellEnd"/>
-            <w:r>
-              <w:rPr>
-                <w:rFonts w:eastAsia="Times New Roman" w:cstheme="minorHAnsi"/>
-              </w:rPr>
-              <w:t xml:space="preserve"> COVID-19 Vaccine</w:t>
+              <w:t>80777-0273-99 for Moderna COVID-19 Vaccine</w:t>
             </w:r>
             <w:r>
               <w:rPr>
@@ -434,16 +420,8 @@
               <w:rPr>
                 <w:rFonts w:cstheme="minorHAnsi"/>
               </w:rPr>
-              <w:t xml:space="preserve">50090-5147-00 for </w:t>
-            </w:r>
-            <w:proofErr w:type="spellStart"/>
-            <w:r>
-              <w:rPr>
-                <w:rFonts w:cstheme="minorHAnsi"/>
-              </w:rPr>
-              <w:t>Shingrix</w:t>
-            </w:r>
-            <w:proofErr w:type="spellEnd"/>
+              <w:t>50090-5147-00 for Shingrix</w:t>
+            </w:r>
           </w:p>
         </w:tc>
         <w:tc>
@@ -606,19 +584,11 @@
               </w:rPr>
               <w:t xml:space="preserve">: </w:t>
             </w:r>
-            <w:proofErr w:type="spellStart"/>
-            <w:r>
-              <w:rPr>
-                <w:rFonts w:eastAsia="Times New Roman" w:cstheme="minorHAnsi"/>
-              </w:rPr>
-              <w:t>Moderna</w:t>
-            </w:r>
-            <w:proofErr w:type="spellEnd"/>
-            <w:r>
-              <w:rPr>
-                <w:rFonts w:eastAsia="Times New Roman" w:cstheme="minorHAnsi"/>
-              </w:rPr>
-              <w:t xml:space="preserve"> COVID-19 Vaccine; CARTON, 10 MULTI-DOSE VIALS</w:t>
+            <w:r>
+              <w:rPr>
+                <w:rFonts w:eastAsia="Times New Roman" w:cstheme="minorHAnsi"/>
+              </w:rPr>
+              <w:t>Moderna COVID-19 Vaccine; CARTON, 10 MULTI-DOSE VIALS</w:t>
             </w:r>
           </w:p>
           <w:p>
@@ -920,14 +890,12 @@
               </w:rPr>
               <w:t xml:space="preserve">: </w:t>
             </w:r>
-            <w:proofErr w:type="spellStart"/>
             <w:r>
               <w:rPr>
                 <w:rFonts w:cstheme="minorHAnsi"/>
               </w:rPr>
               <w:t>Shingrix</w:t>
             </w:r>
-            <w:proofErr w:type="spellEnd"/>
           </w:p>
           <w:p>
             <w:pPr>
@@ -1014,21 +982,7 @@
               <w:rPr>
                 <w:rFonts w:eastAsia="Times New Roman" w:cstheme="minorHAnsi"/>
               </w:rPr>
-              <w:t xml:space="preserve">80777-0273-10 for </w:t>
-            </w:r>
-            <w:proofErr w:type="spellStart"/>
-            <w:r>
-              <w:rPr>
-                <w:rFonts w:eastAsia="Times New Roman" w:cstheme="minorHAnsi"/>
-              </w:rPr>
-              <w:t>Moderna</w:t>
-            </w:r>
-            <w:proofErr w:type="spellEnd"/>
-            <w:r>
-              <w:rPr>
-                <w:rFonts w:eastAsia="Times New Roman" w:cstheme="minorHAnsi"/>
-              </w:rPr>
-              <w:t xml:space="preserve"> COVID-19 Vaccine; MULTI-DOSE VIAL, 10 DOSES </w:t>
+              <w:t xml:space="preserve">80777-0273-10 for Moderna COVID-19 Vaccine; MULTI-DOSE VIAL, 10 DOSES </w:t>
             </w:r>
           </w:p>
           <w:p>
@@ -1083,16 +1037,8 @@
               <w:rPr>
                 <w:rFonts w:cstheme="minorHAnsi"/>
               </w:rPr>
-              <w:t xml:space="preserve">58160-0828-01 for </w:t>
-            </w:r>
-            <w:proofErr w:type="spellStart"/>
-            <w:r>
-              <w:rPr>
-                <w:rFonts w:cstheme="minorHAnsi"/>
-              </w:rPr>
-              <w:t>Shingrix</w:t>
-            </w:r>
-            <w:proofErr w:type="spellEnd"/>
+              <w:t>58160-0828-01 for Shingrix</w:t>
+            </w:r>
           </w:p>
         </w:tc>
         <w:tc>
@@ -1264,19 +1210,11 @@
               </w:rPr>
               <w:t xml:space="preserve">: </w:t>
             </w:r>
-            <w:proofErr w:type="spellStart"/>
-            <w:r>
-              <w:rPr>
-                <w:rFonts w:eastAsia="Times New Roman" w:cstheme="minorHAnsi"/>
-              </w:rPr>
-              <w:t>Moderna</w:t>
-            </w:r>
-            <w:proofErr w:type="spellEnd"/>
-            <w:r>
-              <w:rPr>
-                <w:rFonts w:eastAsia="Times New Roman" w:cstheme="minorHAnsi"/>
-              </w:rPr>
-              <w:t xml:space="preserve"> COVID-19 Vaccine; MULTI-DOSE VIAL, 10 DOSES </w:t>
+            <w:r>
+              <w:rPr>
+                <w:rFonts w:eastAsia="Times New Roman" w:cstheme="minorHAnsi"/>
+              </w:rPr>
+              <w:t xml:space="preserve">Moderna COVID-19 Vaccine; MULTI-DOSE VIAL, 10 DOSES </w:t>
             </w:r>
           </w:p>
           <w:p>
@@ -1586,13 +1524,8 @@
               </w:rPr>
               <w:t xml:space="preserve">: </w:t>
             </w:r>
-            <w:proofErr w:type="spellStart"/>
-            <w:r>
-              <w:t>Shingrix</w:t>
-            </w:r>
-            <w:proofErr w:type="spellEnd"/>
-            <w:r>
-              <w:t xml:space="preserve"> or zoster vaccine subunit*</w:t>
+            <w:r>
+              <w:t>Shingrix or zoster vaccine subunit*</w:t>
             </w:r>
           </w:p>
           <w:p>
@@ -2187,7 +2120,6 @@
               </w:rPr>
               <w:t xml:space="preserve">an EUA Recipient/Caregiver Fact Sheet be given to the recipient of a COVID-19 vaccine, and these CVX codes must be included in the </w:t>
             </w:r>
-            <w:proofErr w:type="spellStart"/>
             <w:r>
               <w:rPr>
                 <w:rFonts w:cstheme="minorHAnsi"/>
@@ -2196,7 +2128,6 @@
               </w:rPr>
               <w:t>PHVS_VISVaccines_IIS</w:t>
             </w:r>
-            <w:proofErr w:type="spellEnd"/>
             <w:r>
               <w:rPr>
                 <w:rFonts w:cstheme="minorHAnsi"/>
@@ -2297,7 +2228,6 @@
               <w:t xml:space="preserve">Updates have been made to the </w:t>
             </w:r>
             <w:bookmarkStart w:id="7" w:name="_Hlk58861882"/>
-            <w:proofErr w:type="spellStart"/>
             <w:r>
               <w:rPr>
                 <w:rFonts w:cstheme="minorHAnsi"/>
@@ -2305,17 +2235,7 @@
                 <w:bCs/>
                 <w:shd w:val="clear" w:color="auto" w:fill="FFFFFF"/>
               </w:rPr>
-              <w:t>PHVS_VISVaccines_IIS</w:t>
-            </w:r>
-            <w:proofErr w:type="spellEnd"/>
-            <w:r>
-              <w:rPr>
-                <w:rFonts w:cstheme="minorHAnsi"/>
-                <w:b/>
-                <w:bCs/>
-                <w:shd w:val="clear" w:color="auto" w:fill="FFFFFF"/>
-              </w:rPr>
-              <w:t xml:space="preserve"> Value Set</w:t>
+              <w:t>PHVS_VISVaccines_IIS Value Set</w:t>
             </w:r>
             <w:r>
               <w:rPr>
@@ -2581,21 +2501,7 @@
               <w:rPr>
                 <w:rFonts w:eastAsia="Times New Roman" w:cstheme="minorHAnsi"/>
               </w:rPr>
-              <w:t xml:space="preserve">MOD for </w:t>
-            </w:r>
-            <w:proofErr w:type="spellStart"/>
-            <w:r>
-              <w:rPr>
-                <w:rFonts w:eastAsia="Times New Roman" w:cstheme="minorHAnsi"/>
-              </w:rPr>
-              <w:t>Moderna</w:t>
-            </w:r>
-            <w:proofErr w:type="spellEnd"/>
-            <w:r>
-              <w:rPr>
-                <w:rFonts w:eastAsia="Times New Roman" w:cstheme="minorHAnsi"/>
-              </w:rPr>
-              <w:t xml:space="preserve"> US, Inc.</w:t>
+              <w:t>MOD for Moderna US, Inc.</w:t>
             </w:r>
           </w:p>
           <w:p>
@@ -2640,8 +2546,6 @@
               </w:rPr>
               <w:t>n</w:t>
             </w:r>
-            <w:bookmarkStart w:id="8" w:name="_GoBack"/>
-            <w:bookmarkEnd w:id="8"/>
           </w:p>
         </w:tc>
         <w:tc>
@@ -2776,19 +2680,11 @@
               </w:rPr>
               <w:t xml:space="preserve">: </w:t>
             </w:r>
-            <w:proofErr w:type="spellStart"/>
-            <w:r>
-              <w:rPr>
-                <w:rFonts w:eastAsia="Times New Roman" w:cstheme="minorHAnsi"/>
-              </w:rPr>
-              <w:t>Moderna</w:t>
-            </w:r>
-            <w:proofErr w:type="spellEnd"/>
-            <w:r>
-              <w:rPr>
-                <w:rFonts w:eastAsia="Times New Roman" w:cstheme="minorHAnsi"/>
-              </w:rPr>
-              <w:t xml:space="preserve"> US, Inc.</w:t>
+            <w:r>
+              <w:rPr>
+                <w:rFonts w:eastAsia="Times New Roman" w:cstheme="minorHAnsi"/>
+              </w:rPr>
+              <w:t>Moderna US, Inc.</w:t>
             </w:r>
           </w:p>
           <w:p/>
@@ -2992,7 +2888,7 @@
                 <w:rFonts w:eastAsia="Times New Roman" w:cstheme="minorHAnsi"/>
               </w:rPr>
             </w:pPr>
-            <w:bookmarkStart w:id="9" w:name="_Hlk58860931"/>
+            <w:bookmarkStart w:id="8" w:name="_Hlk58860931"/>
             <w:r>
               <w:rPr>
                 <w:rFonts w:eastAsia="Times New Roman" w:cstheme="minorHAnsi"/>
@@ -3119,23 +3015,13 @@
               </w:rPr>
               <w:t xml:space="preserve"> been added to the </w:t>
             </w:r>
-            <w:proofErr w:type="spellStart"/>
             <w:r>
               <w:rPr>
                 <w:rFonts w:cstheme="minorHAnsi"/>
                 <w:b/>
                 <w:shd w:val="clear" w:color="auto" w:fill="FFFFFF"/>
               </w:rPr>
-              <w:t>PHVS_VISBarcodes_IIS</w:t>
-            </w:r>
-            <w:proofErr w:type="spellEnd"/>
-            <w:r>
-              <w:rPr>
-                <w:rFonts w:cstheme="minorHAnsi"/>
-                <w:b/>
-                <w:shd w:val="clear" w:color="auto" w:fill="FFFFFF"/>
-              </w:rPr>
-              <w:t xml:space="preserve"> Value Set </w:t>
+              <w:t xml:space="preserve">PHVS_VISBarcodes_IIS Value Set </w:t>
             </w:r>
             <w:r>
               <w:rPr>
@@ -3278,21 +3164,7 @@
               <w:rPr>
                 <w:rFonts w:eastAsia="Times New Roman" w:cstheme="minorHAnsi"/>
               </w:rPr>
-              <w:t xml:space="preserve">COVID-19 Pfizer </w:t>
-            </w:r>
-            <w:proofErr w:type="spellStart"/>
-            <w:r>
-              <w:rPr>
-                <w:rFonts w:eastAsia="Times New Roman" w:cstheme="minorHAnsi"/>
-              </w:rPr>
-              <w:t>BioNTech</w:t>
-            </w:r>
-            <w:proofErr w:type="spellEnd"/>
-            <w:r>
-              <w:rPr>
-                <w:rFonts w:eastAsia="Times New Roman" w:cstheme="minorHAnsi"/>
-              </w:rPr>
-              <w:t xml:space="preserve"> Vaccine EUA Recipient-Caregiver Fact Sheet</w:t>
+              <w:t>COVID-19 Pfizer BioNTech Vaccine EUA Recipient-Caregiver Fact Sheet</w:t>
             </w:r>
           </w:p>
         </w:tc>
@@ -3378,21 +3250,7 @@
               <w:rPr>
                 <w:rFonts w:eastAsia="Times New Roman" w:cstheme="minorHAnsi"/>
               </w:rPr>
-              <w:t xml:space="preserve">COVID-19 </w:t>
-            </w:r>
-            <w:proofErr w:type="spellStart"/>
-            <w:r>
-              <w:rPr>
-                <w:rFonts w:eastAsia="Times New Roman" w:cstheme="minorHAnsi"/>
-              </w:rPr>
-              <w:t>Moderna</w:t>
-            </w:r>
-            <w:proofErr w:type="spellEnd"/>
-            <w:r>
-              <w:rPr>
-                <w:rFonts w:eastAsia="Times New Roman" w:cstheme="minorHAnsi"/>
-              </w:rPr>
-              <w:t xml:space="preserve"> Vaccine EUA Recipient-Caregiver Fact Sheet</w:t>
+              <w:t>COVID-19 Moderna Vaccine EUA Recipient-Caregiver Fact Sheet</w:t>
             </w:r>
           </w:p>
         </w:tc>
@@ -3465,7 +3323,18 @@
                 <w:sz w:val="22"/>
                 <w:szCs w:val="22"/>
               </w:rPr>
-              <w:t>Administration Group</w:t>
+              <w:t>Evaluated History and Forecast</w:t>
+            </w:r>
+            <w:bookmarkStart w:id="9" w:name="_GoBack"/>
+            <w:bookmarkEnd w:id="9"/>
+            <w:r>
+              <w:rPr>
+                <w:rStyle w:val="indented"/>
+                <w:rFonts w:asciiTheme="minorHAnsi" w:hAnsiTheme="minorHAnsi" w:cstheme="minorHAnsi"/>
+                <w:sz w:val="22"/>
+                <w:szCs w:val="22"/>
+              </w:rPr>
+              <w:t xml:space="preserve"> Group</w:t>
             </w:r>
           </w:p>
           <w:p>
@@ -3679,7 +3548,6 @@
               </w:rPr>
               <w:t xml:space="preserve">following CVX codes are associated with VIS codes and were not included in the </w:t>
             </w:r>
-            <w:proofErr w:type="spellStart"/>
             <w:r>
               <w:rPr>
                 <w:rFonts w:cstheme="minorHAnsi"/>
@@ -3687,17 +3555,7 @@
                 <w:bCs/>
                 <w:shd w:val="clear" w:color="auto" w:fill="FFFFFF"/>
               </w:rPr>
-              <w:t>PHVS_VISVaccines_IIS</w:t>
-            </w:r>
-            <w:proofErr w:type="spellEnd"/>
-            <w:r>
-              <w:rPr>
-                <w:rFonts w:cstheme="minorHAnsi"/>
-                <w:b/>
-                <w:bCs/>
-                <w:shd w:val="clear" w:color="auto" w:fill="FFFFFF"/>
-              </w:rPr>
-              <w:t xml:space="preserve"> Value Set</w:t>
+              <w:t>PHVS_VISVaccines_IIS Value Set</w:t>
             </w:r>
             <w:r>
               <w:rPr>
@@ -4610,23 +4468,7 @@
                       <w:rFonts w:eastAsia="Times New Roman" w:cstheme="minorHAnsi"/>
                       <w:color w:val="212529"/>
                     </w:rPr>
-                    <w:t xml:space="preserve">influenza, </w:t>
-                  </w:r>
-                  <w:proofErr w:type="gramStart"/>
-                  <w:r>
-                    <w:rPr>
-                      <w:rFonts w:eastAsia="Times New Roman" w:cstheme="minorHAnsi"/>
-                      <w:color w:val="212529"/>
-                    </w:rPr>
-                    <w:t>high-dose</w:t>
-                  </w:r>
-                  <w:proofErr w:type="gramEnd"/>
-                  <w:r>
-                    <w:rPr>
-                      <w:rFonts w:eastAsia="Times New Roman" w:cstheme="minorHAnsi"/>
-                      <w:color w:val="212529"/>
-                    </w:rPr>
-                    <w:t>, quadrivalent</w:t>
+                    <w:t>influenza, high-dose, quadrivalent</w:t>
                   </w:r>
                 </w:p>
               </w:tc>
@@ -5493,17 +5335,8 @@
                       <w:rFonts w:eastAsia="Times New Roman" w:cstheme="minorHAnsi"/>
                       <w:color w:val="212529"/>
                     </w:rPr>
-                    <w:t xml:space="preserve">typhoid, </w:t>
+                    <w:t>typhoid, ViCPs</w:t>
                   </w:r>
-                  <w:proofErr w:type="spellStart"/>
-                  <w:r>
-                    <w:rPr>
-                      <w:rFonts w:eastAsia="Times New Roman" w:cstheme="minorHAnsi"/>
-                      <w:color w:val="212529"/>
-                    </w:rPr>
-                    <w:t>ViCPs</w:t>
-                  </w:r>
-                  <w:proofErr w:type="spellEnd"/>
                 </w:p>
               </w:tc>
             </w:tr>
@@ -5857,23 +5690,7 @@
                       <w:rFonts w:eastAsia="Times New Roman" w:cstheme="minorHAnsi"/>
                       <w:color w:val="212529"/>
                     </w:rPr>
-                    <w:t xml:space="preserve">Td, adsorbed, preservative free, adult use, </w:t>
-                  </w:r>
-                  <w:proofErr w:type="spellStart"/>
-                  <w:r>
-                    <w:rPr>
-                      <w:rFonts w:eastAsia="Times New Roman" w:cstheme="minorHAnsi"/>
-                      <w:color w:val="212529"/>
-                    </w:rPr>
-                    <w:t>Lf</w:t>
-                  </w:r>
-                  <w:proofErr w:type="spellEnd"/>
-                  <w:r>
-                    <w:rPr>
-                      <w:rFonts w:eastAsia="Times New Roman" w:cstheme="minorHAnsi"/>
-                      <w:color w:val="212529"/>
-                    </w:rPr>
-                    <w:t xml:space="preserve"> unspecified</w:t>
+                    <w:t>Td, adsorbed, preservative free, adult use, Lf unspecified</w:t>
                   </w:r>
                 </w:p>
               </w:tc>
@@ -6192,7 +6009,6 @@
               <w:lastRenderedPageBreak/>
               <w:t xml:space="preserve">These CVX codes have been added to the </w:t>
             </w:r>
-            <w:proofErr w:type="spellStart"/>
             <w:r>
               <w:rPr>
                 <w:rFonts w:cstheme="minorHAnsi"/>
@@ -6200,17 +6016,7 @@
                 <w:bCs/>
                 <w:shd w:val="clear" w:color="auto" w:fill="FFFFFF"/>
               </w:rPr>
-              <w:t>PHVS_VISVaccines_IIS</w:t>
-            </w:r>
-            <w:proofErr w:type="spellEnd"/>
-            <w:r>
-              <w:rPr>
-                <w:rFonts w:cstheme="minorHAnsi"/>
-                <w:b/>
-                <w:bCs/>
-                <w:shd w:val="clear" w:color="auto" w:fill="FFFFFF"/>
-              </w:rPr>
-              <w:t xml:space="preserve"> Value Set</w:t>
+              <w:t>PHVS_VISVaccines_IIS Value Set</w:t>
             </w:r>
             <w:r>
               <w:rPr>
@@ -6282,7 +6088,6 @@
               </w:rPr>
               <w:t xml:space="preserve"> 24 is duplicated in the </w:t>
             </w:r>
-            <w:proofErr w:type="spellStart"/>
             <w:r>
               <w:rPr>
                 <w:rFonts w:cstheme="minorHAnsi"/>
@@ -6290,17 +6095,7 @@
                 <w:bCs/>
                 <w:shd w:val="clear" w:color="auto" w:fill="FFFFFF"/>
               </w:rPr>
-              <w:t>PHVS_VISVaccines_IIS</w:t>
-            </w:r>
-            <w:proofErr w:type="spellEnd"/>
-            <w:r>
-              <w:rPr>
-                <w:rFonts w:cstheme="minorHAnsi"/>
-                <w:b/>
-                <w:bCs/>
-                <w:shd w:val="clear" w:color="auto" w:fill="FFFFFF"/>
-              </w:rPr>
-              <w:t xml:space="preserve"> Value Set</w:t>
+              <w:t>PHVS_VISVaccines_IIS Value Set</w:t>
             </w:r>
             <w:r>
               <w:rPr>
@@ -6373,19 +6168,11 @@
               </w:rPr>
               <w:t xml:space="preserve"> been </w:t>
             </w:r>
-            <w:proofErr w:type="spellStart"/>
-            <w:r>
-              <w:rPr>
-                <w:rFonts w:cstheme="minorHAnsi"/>
-              </w:rPr>
-              <w:t>deletd</w:t>
-            </w:r>
-            <w:proofErr w:type="spellEnd"/>
-            <w:r>
-              <w:rPr>
-                <w:rFonts w:cstheme="minorHAnsi"/>
-              </w:rPr>
-              <w:t xml:space="preserve"> from</w:t>
+            <w:r>
+              <w:rPr>
+                <w:rFonts w:cstheme="minorHAnsi"/>
+              </w:rPr>
+              <w:t>deletd from</w:t>
             </w:r>
             <w:r>
               <w:rPr>
@@ -6393,7 +6180,6 @@
               </w:rPr>
               <w:t xml:space="preserve"> </w:t>
             </w:r>
-            <w:proofErr w:type="spellStart"/>
             <w:r>
               <w:rPr>
                 <w:rFonts w:cstheme="minorHAnsi"/>
@@ -6401,17 +6187,7 @@
                 <w:bCs/>
                 <w:shd w:val="clear" w:color="auto" w:fill="FFFFFF"/>
               </w:rPr>
-              <w:t>PHVS_VISVaccines_IIS</w:t>
-            </w:r>
-            <w:proofErr w:type="spellEnd"/>
-            <w:r>
-              <w:rPr>
-                <w:rFonts w:cstheme="minorHAnsi"/>
-                <w:b/>
-                <w:bCs/>
-                <w:shd w:val="clear" w:color="auto" w:fill="FFFFFF"/>
-              </w:rPr>
-              <w:t xml:space="preserve"> Value Set</w:t>
+              <w:t>PHVS_VISVaccines_IIS Value Set</w:t>
             </w:r>
             <w:r>
               <w:rPr>
@@ -6428,7 +6204,7 @@
           </w:p>
         </w:tc>
       </w:tr>
-      <w:bookmarkEnd w:id="9"/>
+      <w:bookmarkEnd w:id="8"/>
     </w:tbl>
     <w:p>
       <w:pPr>
@@ -12248,7 +12024,7 @@
 </file>
 
 <file path=customXml/itemProps1.xml><?xml version="1.0" encoding="utf-8"?>
-<ds:datastoreItem xmlns:ds="http://schemas.openxmlformats.org/officeDocument/2006/customXml" ds:itemID="{5FF2ED4A-C411-46A5-A3E8-ED5B3A794199}">
+<ds:datastoreItem xmlns:ds="http://schemas.openxmlformats.org/officeDocument/2006/customXml" ds:itemID="{0AA7F034-8625-492E-B829-89A1F8B5F43E}">
   <ds:schemaRefs>
     <ds:schemaRef ds:uri="http://schemas.openxmlformats.org/officeDocument/2006/bibliography"/>
   </ds:schemaRefs>

</xml_diff>